<commit_message>
Assignment #2 report changes
-minor changes and spell check to report
</commit_message>
<xml_diff>
--- a/docs/Assignment -2 #report.docx
+++ b/docs/Assignment -2 #report.docx
@@ -33,6 +33,8 @@
       <w:pPr>
         <w:jc w:val="center"/>
       </w:pPr>
+      <w:bookmarkStart w:id="0" w:name="_GoBack"/>
+      <w:bookmarkEnd w:id="0"/>
     </w:p>
     <w:p>
       <w:pPr>
@@ -567,13 +569,29 @@
         <w:jc w:val="both"/>
       </w:pPr>
       <w:r>
-        <w:t xml:space="preserve">In our application client passes username and password to authenticate method of front controller and front controller calls handleLogin method in application </w:t>
+        <w:t xml:space="preserve">In our application client passes username and password to authenticate method of front controller and front controller calls </w:t>
+      </w:r>
+      <w:proofErr w:type="spellStart"/>
+      <w:r>
+        <w:t>handleLogin</w:t>
+      </w:r>
+      <w:proofErr w:type="spellEnd"/>
+      <w:r>
+        <w:t xml:space="preserve"> method in application </w:t>
       </w:r>
       <w:r>
         <w:t>controller (</w:t>
       </w:r>
       <w:r>
-        <w:t xml:space="preserve">i.e. MarketplaceControllerImpl) where authentication is done and </w:t>
+        <w:t xml:space="preserve">i.e. </w:t>
+      </w:r>
+      <w:proofErr w:type="spellStart"/>
+      <w:r>
+        <w:t>MarketplaceControllerImpl</w:t>
+      </w:r>
+      <w:proofErr w:type="spellEnd"/>
+      <w:r>
+        <w:t xml:space="preserve">) where authentication is done and </w:t>
       </w:r>
       <w:r>
         <w:t>returns the account details to front-controller from where account type is sent is as request to dispatcher and dispatcher will decide which view is to be dispatched.</w:t>
@@ -610,20 +628,55 @@
         <w:rPr>
           <w:rStyle w:val="Emphasis"/>
         </w:rPr>
-        <w:t>Provides an interface for creating families of related or dependent objects without specifying their concrete classes.</w:t>
+        <w:t>Provides an interface for creating families of related or dependent objects without sp</w:t>
       </w:r>
       <w:r>
         <w:rPr>
           <w:rStyle w:val="Emphasis"/>
         </w:rPr>
+        <w:t>ecifying their concrete classes</w:t>
+      </w:r>
+      <w:r>
+        <w:rPr>
+          <w:rStyle w:val="Emphasis"/>
+        </w:rPr>
+        <w:t>.</w:t>
+      </w:r>
+      <w:r>
+        <w:rPr>
+          <w:rStyle w:val="Emphasis"/>
+          <w:vertAlign w:val="superscript"/>
+        </w:rPr>
+        <w:t xml:space="preserve"> [</w:t>
+      </w:r>
+      <w:r>
+        <w:rPr>
+          <w:rStyle w:val="Emphasis"/>
+          <w:vertAlign w:val="superscript"/>
+        </w:rPr>
+        <w:t>1]</w:t>
+      </w:r>
+      <w:r>
+        <w:rPr>
+          <w:rStyle w:val="Emphasis"/>
+        </w:rPr>
         <w:t xml:space="preserve">” </w:t>
       </w:r>
+      <w:proofErr w:type="spellStart"/>
       <w:r>
         <w:rPr>
           <w:rStyle w:val="Emphasis"/>
           <w:i w:val="0"/>
         </w:rPr>
-        <w:t>AbstractFactory defines an interface that is implemented by all the concrete factories.</w:t>
+        <w:t>AbstractFactory</w:t>
+      </w:r>
+      <w:proofErr w:type="spellEnd"/>
+      <w:r>
+        <w:rPr>
+          <w:rStyle w:val="Emphasis"/>
+          <w:i w:val="0"/>
+        </w:rPr>
+        <w:t xml:space="preserve"> defines an interface that is implemented by all the concrete factories.</w:t>
       </w:r>
     </w:p>
     <w:p>
@@ -728,16 +781,118 @@
         <w:rPr>
           <w:iCs/>
         </w:rPr>
-        <w:t>In our application dispatcher uses AbstractFactoryView to create views based on the account type that has been dispatched. Abstract factory in here has 2 concrete factories: 1.HomeViewFactory 2.ErrorViewFactory. Based on the request object of respective concrete class is generated. And based on account type concrete factory decides which type of view is to be called.</w:t>
-      </w:r>
-    </w:p>
-    <w:p>
-      <w:pPr>
-        <w:jc w:val="both"/>
+        <w:t xml:space="preserve">In our application, the </w:t>
+      </w:r>
+      <w:r>
         <w:rPr>
           <w:iCs/>
         </w:rPr>
-      </w:pPr>
+        <w:t xml:space="preserve">dispatcher uses </w:t>
+      </w:r>
+      <w:proofErr w:type="spellStart"/>
+      <w:r>
+        <w:rPr>
+          <w:iCs/>
+        </w:rPr>
+        <w:t>AbstractFactoryV</w:t>
+      </w:r>
+      <w:r>
+        <w:rPr>
+          <w:iCs/>
+        </w:rPr>
+        <w:t>iew</w:t>
+      </w:r>
+      <w:proofErr w:type="spellEnd"/>
+      <w:r>
+        <w:rPr>
+          <w:iCs/>
+        </w:rPr>
+        <w:t xml:space="preserve"> to create views based on request received by the</w:t>
+      </w:r>
+      <w:r>
+        <w:rPr>
+          <w:iCs/>
+        </w:rPr>
+        <w:t xml:space="preserve"> disp</w:t>
+      </w:r>
+      <w:r>
+        <w:rPr>
+          <w:iCs/>
+        </w:rPr>
+        <w:t>atched. Abstract factory</w:t>
+      </w:r>
+      <w:r>
+        <w:rPr>
+          <w:iCs/>
+        </w:rPr>
+        <w:t xml:space="preserve"> has 2 concrete </w:t>
+      </w:r>
+      <w:r>
+        <w:rPr>
+          <w:iCs/>
+        </w:rPr>
+        <w:t xml:space="preserve">factories: </w:t>
+      </w:r>
+      <w:proofErr w:type="spellStart"/>
+      <w:r>
+        <w:rPr>
+          <w:iCs/>
+        </w:rPr>
+        <w:t>HomeViewFactory</w:t>
+      </w:r>
+      <w:proofErr w:type="spellEnd"/>
+      <w:r>
+        <w:rPr>
+          <w:iCs/>
+        </w:rPr>
+        <w:t xml:space="preserve">, </w:t>
+      </w:r>
+      <w:proofErr w:type="spellStart"/>
+      <w:r>
+        <w:rPr>
+          <w:iCs/>
+        </w:rPr>
+        <w:t>ErrorViewFactory</w:t>
+      </w:r>
+      <w:proofErr w:type="spellEnd"/>
+      <w:r>
+        <w:rPr>
+          <w:iCs/>
+        </w:rPr>
+        <w:t>. Based</w:t>
+      </w:r>
+      <w:r>
+        <w:rPr>
+          <w:iCs/>
+        </w:rPr>
+        <w:t xml:space="preserve"> on the request received by the </w:t>
+      </w:r>
+      <w:proofErr w:type="spellStart"/>
+      <w:r>
+        <w:rPr>
+          <w:iCs/>
+        </w:rPr>
+        <w:t>MarketplaceDispatcher</w:t>
+      </w:r>
+      <w:proofErr w:type="spellEnd"/>
+      <w:r>
+        <w:rPr>
+          <w:iCs/>
+        </w:rPr>
+        <w:t>, we instantiate appropriate concrete factories</w:t>
+      </w:r>
+      <w:r>
+        <w:rPr>
+          <w:iCs/>
+        </w:rPr>
+        <w:t xml:space="preserve">. </w:t>
+      </w:r>
+      <w:r>
+        <w:rPr>
+          <w:iCs/>
+        </w:rPr>
+        <w:t xml:space="preserve">Each of these concrete factories will instantiate appropriate views based on the requests. </w:t>
+      </w:r>
     </w:p>
     <w:p>
       <w:pPr>
@@ -772,7 +927,19 @@
     <w:p/>
     <w:p>
       <w:r>
-        <w:t xml:space="preserve">Command Pattern is a behavioral pattern. In this pattern a request is wrapped with an object which server as a command and passed to invoker object. </w:t>
+        <w:t>Command Pattern is a behavioral pattern. In this pattern a request is wra</w:t>
+      </w:r>
+      <w:r>
+        <w:t>pped with an object which serves</w:t>
+      </w:r>
+      <w:r>
+        <w:t xml:space="preserve"> as a comm</w:t>
+      </w:r>
+      <w:r>
+        <w:t>and and passed to invoker</w:t>
+      </w:r>
+      <w:r>
+        <w:t xml:space="preserve">. </w:t>
       </w:r>
     </w:p>
     <w:p/>
@@ -843,8 +1010,74 @@
       <w:pPr>
         <w:jc w:val="both"/>
       </w:pPr>
-      <w:r>
-        <w:t>MarketplaceCommand is the interface which acts as a command. MarketplaceHandler acts as a requester. We will use LoginHandler and BrowseHanlder which will process the command. CommandInvoker servers as an invoker object. It will invoke the commands. CommandInvoker object uses client to identify which oject will execute which command.</w:t>
+      <w:proofErr w:type="spellStart"/>
+      <w:r>
+        <w:t>MarketplaceCommand</w:t>
+      </w:r>
+      <w:proofErr w:type="spellEnd"/>
+      <w:r>
+        <w:t xml:space="preserve"> is the interface which acts as a command. </w:t>
+      </w:r>
+      <w:proofErr w:type="spellStart"/>
+      <w:r>
+        <w:t>Market</w:t>
+      </w:r>
+      <w:r>
+        <w:t>placeHandler</w:t>
+      </w:r>
+      <w:proofErr w:type="spellEnd"/>
+      <w:r>
+        <w:t xml:space="preserve"> acts as a receiver</w:t>
+      </w:r>
+      <w:r>
+        <w:t xml:space="preserve">. We will use </w:t>
+      </w:r>
+      <w:proofErr w:type="spellStart"/>
+      <w:r>
+        <w:t>LoginHandler</w:t>
+      </w:r>
+      <w:proofErr w:type="spellEnd"/>
+      <w:r>
+        <w:t xml:space="preserve"> and </w:t>
+      </w:r>
+      <w:proofErr w:type="spellStart"/>
+      <w:r>
+        <w:t>BrowseHanlder</w:t>
+      </w:r>
+      <w:proofErr w:type="spellEnd"/>
+      <w:r>
+        <w:t xml:space="preserve"> which will process the command</w:t>
+      </w:r>
+      <w:r>
+        <w:t xml:space="preserve">. </w:t>
+      </w:r>
+      <w:proofErr w:type="spellStart"/>
+      <w:r>
+        <w:t>CommandInvoker</w:t>
+      </w:r>
+      <w:proofErr w:type="spellEnd"/>
+      <w:r>
+        <w:t xml:space="preserve"> serve</w:t>
+      </w:r>
+      <w:r>
+        <w:t>s as an invoker object. It will invoke the</w:t>
+      </w:r>
+      <w:r>
+        <w:t xml:space="preserve"> commands. </w:t>
+      </w:r>
+      <w:proofErr w:type="spellStart"/>
+      <w:r>
+        <w:t>CommandInvoker</w:t>
+      </w:r>
+      <w:proofErr w:type="spellEnd"/>
+      <w:r>
+        <w:t xml:space="preserve"> will execute appropriate</w:t>
+      </w:r>
+      <w:r>
+        <w:t xml:space="preserve"> concrete</w:t>
+      </w:r>
+      <w:r>
+        <w:t xml:space="preserve"> command based on command type request.</w:t>
       </w:r>
     </w:p>
     <w:p>
@@ -913,9 +1146,9 @@
           <w:noProof/>
         </w:rPr>
         <w:drawing>
-          <wp:inline distT="0" distB="0" distL="0" distR="0" wp14:anchorId="440D8323" wp14:editId="6454E0DF">
-            <wp:extent cx="5943600" cy="3796665"/>
-            <wp:effectExtent l="0" t="0" r="0" b="0"/>
+          <wp:inline distT="0" distB="0" distL="0" distR="0" wp14:anchorId="2CC8D51F" wp14:editId="7D269CA8">
+            <wp:extent cx="5943600" cy="3766820"/>
+            <wp:effectExtent l="0" t="0" r="0" b="5080"/>
             <wp:docPr id="1" name="Picture 1"/>
             <wp:cNvGraphicFramePr>
               <a:graphicFrameLocks xmlns:a="http://schemas.openxmlformats.org/drawingml/2006/main" noChangeAspect="1"/>
@@ -936,7 +1169,7 @@
                   <pic:spPr>
                     <a:xfrm>
                       <a:off x="0" y="0"/>
-                      <a:ext cx="5943600" cy="3796665"/>
+                      <a:ext cx="5943600" cy="3766820"/>
                     </a:xfrm>
                     <a:prstGeom prst="rect">
                       <a:avLst/>
@@ -1118,8 +1351,104 @@
           </wp:inline>
         </w:drawing>
       </w:r>
-      <w:bookmarkStart w:id="0" w:name="_GoBack"/>
-      <w:bookmarkEnd w:id="0"/>
+    </w:p>
+    <w:p>
+      <w:pPr>
+        <w:jc w:val="both"/>
+      </w:pPr>
+      <w:r>
+        <w:lastRenderedPageBreak/>
+        <w:t>References:</w:t>
+      </w:r>
+    </w:p>
+    <w:p>
+      <w:pPr>
+        <w:jc w:val="both"/>
+      </w:pPr>
+    </w:p>
+    <w:p>
+      <w:pPr>
+        <w:jc w:val="both"/>
+      </w:pPr>
+      <w:r>
+        <w:t xml:space="preserve">[1] - </w:t>
+      </w:r>
+      <w:r>
+        <w:rPr>
+          <w:rStyle w:val="Emphasis"/>
+        </w:rPr>
+        <w:t>Design Patterns</w:t>
+      </w:r>
+      <w:r>
+        <w:rPr>
+          <w:rStyle w:val="st"/>
+        </w:rPr>
+        <w:t>: Elements of Reusable Object-Oriented Software</w:t>
+      </w:r>
+      <w:r>
+        <w:rPr>
+          <w:rStyle w:val="st"/>
+        </w:rPr>
+        <w:t xml:space="preserve">, </w:t>
+      </w:r>
+      <w:r>
+        <w:rPr>
+          <w:rStyle w:val="xbe"/>
+        </w:rPr>
+        <w:t>Erich Gamma</w:t>
+      </w:r>
+      <w:r>
+        <w:rPr>
+          <w:rStyle w:val="xbe"/>
+        </w:rPr>
+        <w:t xml:space="preserve">, </w:t>
+      </w:r>
+      <w:r>
+        <w:rPr>
+          <w:rStyle w:val="xbe"/>
+        </w:rPr>
+        <w:t>Ralph Johnson</w:t>
+      </w:r>
+      <w:r>
+        <w:rPr>
+          <w:rStyle w:val="xbe"/>
+        </w:rPr>
+        <w:t xml:space="preserve">, </w:t>
+      </w:r>
+      <w:r>
+        <w:rPr>
+          <w:rStyle w:val="xbe"/>
+        </w:rPr>
+        <w:t>Richard Helm</w:t>
+      </w:r>
+      <w:r>
+        <w:rPr>
+          <w:rStyle w:val="xbe"/>
+        </w:rPr>
+        <w:t xml:space="preserve">, </w:t>
+      </w:r>
+      <w:proofErr w:type="gramStart"/>
+      <w:r>
+        <w:rPr>
+          <w:rStyle w:val="xbe"/>
+        </w:rPr>
+        <w:t>John</w:t>
+      </w:r>
+      <w:proofErr w:type="gramEnd"/>
+      <w:r>
+        <w:rPr>
+          <w:rStyle w:val="xbe"/>
+        </w:rPr>
+        <w:t xml:space="preserve"> </w:t>
+      </w:r>
+      <w:proofErr w:type="spellStart"/>
+      <w:r>
+        <w:rPr>
+          <w:rStyle w:val="xbe"/>
+        </w:rPr>
+        <w:t>Vlissides</w:t>
+      </w:r>
+      <w:proofErr w:type="spellEnd"/>
     </w:p>
     <w:sectPr>
       <w:pgSz w:w="12240" w:h="15840"/>
@@ -2041,6 +2370,28 @@
       <w:iCs/>
     </w:rPr>
   </w:style>
+  <w:style w:type="character" w:customStyle="1" w:styleId="st">
+    <w:name w:val="st"/>
+    <w:basedOn w:val="DefaultParagraphFont"/>
+    <w:rsid w:val="00934EAE"/>
+  </w:style>
+  <w:style w:type="character" w:customStyle="1" w:styleId="xbe">
+    <w:name w:val="_xbe"/>
+    <w:basedOn w:val="DefaultParagraphFont"/>
+    <w:rsid w:val="00934EAE"/>
+  </w:style>
+  <w:style w:type="character" w:styleId="Hyperlink">
+    <w:name w:val="Hyperlink"/>
+    <w:basedOn w:val="DefaultParagraphFont"/>
+    <w:uiPriority w:val="99"/>
+    <w:semiHidden/>
+    <w:unhideWhenUsed/>
+    <w:rsid w:val="00934EAE"/>
+    <w:rPr>
+      <w:color w:val="0000FF"/>
+      <w:u w:val="single"/>
+    </w:rPr>
+  </w:style>
 </w:styles>
 </file>
 

</xml_diff>